<commit_message>
Updated Intro and context
</commit_message>
<xml_diff>
--- a/Docs/Project Components/DSI Project Intro.docx
+++ b/Docs/Project Components/DSI Project Intro.docx
@@ -4,6 +4,129 @@
   <w:body>
     <w:p>
       <w:pPr>
+        <w:ind w:left="720" w:hanging="360"/>
+      </w:pPr>
+    </w:p>
+    <w:p>
+      <w:r>
+        <w:t>#Introduction &amp; Context</w:t>
+      </w:r>
+    </w:p>
+    <w:p/>
+    <w:p>
+      <w:r>
+        <w:t>According to the World Food Summit of 1996, food security is defined as "...when all people, at all times, have physical, social and economic access to sufficient, safe and nutritious food to meet dietary needs for a productive and healthy life" (UN, 2014). Food insecurity is therefore the absence of these conditions. Over decades now, the global food security has been a major challenge for global communities to manage.  About 821 million people across the world suffered from hunger in 2018 according to the United Nations. With the world population fast growing, we would need to provide food for an estimate of 9 Billion people by the year 2050 (Breene, 2016). This means that the number of people suffering from hunger would further increase over years; as a result, we should place more urgency on resolving this issue.</w:t>
+      </w:r>
+    </w:p>
+    <w:p>
+      <w:r>
+        <w:t xml:space="preserve">The major contributing factors to the inability to meet food security range from a fast population growth, climate change, water scarcity, a decrease in the number of farmers, high cost of farming (Breene, 2016) and political instability in many countries (Maxwell, 2012). Policymakers and global leaders are committed to ending hunger and have codified this effort through the Millennium Challenge Goals, the Sustainable Development Goals, and the UN's Zero Hunger Challenge. </w:t>
+      </w:r>
+    </w:p>
+    <w:p>
+      <w:r>
+        <w:t xml:space="preserve">In order to meet these goals, policy makers have invested into initiatives to fund the agricultural sector and engaged in partnerships with farmers and major stakeholders to bring forth comprehensive solutions to improve the global food production. This analysis will focus on the availability of good in the region of West Africa. We seek to understand how capital flows in the agricultural sector influence the availability of food in West African countries. </w:t>
+      </w:r>
+    </w:p>
+    <w:p>
+      <w:pPr>
+        <w:pStyle w:val="ListParagraph"/>
+      </w:pPr>
+    </w:p>
+    <w:p>
+      <w:pPr>
+        <w:pStyle w:val="ListParagraph"/>
+      </w:pPr>
+    </w:p>
+    <w:p>
+      <w:pPr>
+        <w:pStyle w:val="ListParagraph"/>
+      </w:pPr>
+    </w:p>
+    <w:p>
+      <w:pPr>
+        <w:pStyle w:val="ListParagraph"/>
+      </w:pPr>
+    </w:p>
+    <w:p>
+      <w:pPr>
+        <w:pStyle w:val="ListParagraph"/>
+      </w:pPr>
+    </w:p>
+    <w:p>
+      <w:pPr>
+        <w:pStyle w:val="ListParagraph"/>
+      </w:pPr>
+    </w:p>
+    <w:p>
+      <w:pPr>
+        <w:pStyle w:val="ListParagraph"/>
+      </w:pPr>
+    </w:p>
+    <w:p>
+      <w:pPr>
+        <w:pStyle w:val="ListParagraph"/>
+      </w:pPr>
+    </w:p>
+    <w:p>
+      <w:pPr>
+        <w:pStyle w:val="ListParagraph"/>
+      </w:pPr>
+    </w:p>
+    <w:p>
+      <w:pPr>
+        <w:pStyle w:val="ListParagraph"/>
+      </w:pPr>
+    </w:p>
+    <w:p>
+      <w:pPr>
+        <w:pStyle w:val="ListParagraph"/>
+      </w:pPr>
+    </w:p>
+    <w:p>
+      <w:pPr>
+        <w:pStyle w:val="ListParagraph"/>
+      </w:pPr>
+    </w:p>
+    <w:p>
+      <w:pPr>
+        <w:pStyle w:val="ListParagraph"/>
+      </w:pPr>
+    </w:p>
+    <w:p>
+      <w:pPr>
+        <w:pStyle w:val="ListParagraph"/>
+      </w:pPr>
+    </w:p>
+    <w:p>
+      <w:pPr>
+        <w:pStyle w:val="ListParagraph"/>
+      </w:pPr>
+    </w:p>
+    <w:p>
+      <w:pPr>
+        <w:pStyle w:val="ListParagraph"/>
+      </w:pPr>
+    </w:p>
+    <w:p>
+      <w:pPr>
+        <w:pStyle w:val="ListParagraph"/>
+      </w:pPr>
+      <w:bookmarkStart w:id="0" w:name="_GoBack"/>
+      <w:bookmarkEnd w:id="0"/>
+    </w:p>
+    <w:p>
+      <w:pPr>
+        <w:pStyle w:val="ListParagraph"/>
+      </w:pPr>
+    </w:p>
+    <w:p>
+      <w:pPr>
+        <w:pStyle w:val="ListParagraph"/>
+      </w:pPr>
+    </w:p>
+    <w:p>
+      <w:pPr>
         <w:pStyle w:val="ListParagraph"/>
         <w:numPr>
           <w:ilvl w:val="0"/>
@@ -11,6 +134,7 @@
         </w:numPr>
       </w:pPr>
       <w:r>
+        <w:lastRenderedPageBreak/>
         <w:t>Food insecurity</w:t>
       </w:r>
     </w:p>
@@ -307,13 +431,59 @@
           <w:szCs w:val="24"/>
         </w:rPr>
       </w:pPr>
-      <w:r>
-        <w:rPr>
-          <w:rFonts w:ascii="Times New Roman" w:eastAsia="Times New Roman" w:hAnsi="Times New Roman" w:cs="Times New Roman"/>
-          <w:sz w:val="24"/>
-          <w:szCs w:val="24"/>
-        </w:rPr>
-        <w:t>Ghattas, Hala. “Food Security and Nutrition in the Context of the Global Nutrition Transition.” : 21.</w:t>
+      <w:proofErr w:type="spellStart"/>
+      <w:r>
+        <w:rPr>
+          <w:rFonts w:ascii="Times New Roman" w:eastAsia="Times New Roman" w:hAnsi="Times New Roman" w:cs="Times New Roman"/>
+          <w:sz w:val="24"/>
+          <w:szCs w:val="24"/>
+        </w:rPr>
+        <w:t>Ghattas</w:t>
+      </w:r>
+      <w:proofErr w:type="spellEnd"/>
+      <w:r>
+        <w:rPr>
+          <w:rFonts w:ascii="Times New Roman" w:eastAsia="Times New Roman" w:hAnsi="Times New Roman" w:cs="Times New Roman"/>
+          <w:sz w:val="24"/>
+          <w:szCs w:val="24"/>
+        </w:rPr>
+        <w:t xml:space="preserve">, </w:t>
+      </w:r>
+      <w:proofErr w:type="spellStart"/>
+      <w:r>
+        <w:rPr>
+          <w:rFonts w:ascii="Times New Roman" w:eastAsia="Times New Roman" w:hAnsi="Times New Roman" w:cs="Times New Roman"/>
+          <w:sz w:val="24"/>
+          <w:szCs w:val="24"/>
+        </w:rPr>
+        <w:t>Hala</w:t>
+      </w:r>
+      <w:proofErr w:type="spellEnd"/>
+      <w:r>
+        <w:rPr>
+          <w:rFonts w:ascii="Times New Roman" w:eastAsia="Times New Roman" w:hAnsi="Times New Roman" w:cs="Times New Roman"/>
+          <w:sz w:val="24"/>
+          <w:szCs w:val="24"/>
+        </w:rPr>
+        <w:t>. “Food Security and Nutrition in the Context of the Global Nutrition Transition.</w:t>
+      </w:r>
+      <w:proofErr w:type="gramStart"/>
+      <w:r>
+        <w:rPr>
+          <w:rFonts w:ascii="Times New Roman" w:eastAsia="Times New Roman" w:hAnsi="Times New Roman" w:cs="Times New Roman"/>
+          <w:sz w:val="24"/>
+          <w:szCs w:val="24"/>
+        </w:rPr>
+        <w:t>” :</w:t>
+      </w:r>
+      <w:proofErr w:type="gramEnd"/>
+      <w:r>
+        <w:rPr>
+          <w:rFonts w:ascii="Times New Roman" w:eastAsia="Times New Roman" w:hAnsi="Times New Roman" w:cs="Times New Roman"/>
+          <w:sz w:val="24"/>
+          <w:szCs w:val="24"/>
+        </w:rPr>
+        <w:t xml:space="preserve"> 21.</w:t>
       </w:r>
     </w:p>
     <w:p>
@@ -395,7 +565,6 @@
           <w:sz w:val="24"/>
           <w:szCs w:val="24"/>
         </w:rPr>
-        <w:lastRenderedPageBreak/>
         <w:t>*</w:t>
       </w:r>
       <w:r>
@@ -439,23 +608,13 @@
           <w:szCs w:val="24"/>
         </w:rPr>
       </w:pPr>
-      <w:bookmarkStart w:id="0" w:name="_GoBack"/>
-      <w:bookmarkEnd w:id="0"/>
       <w:r>
         <w:rPr>
           <w:rFonts w:ascii="Times New Roman" w:hAnsi="Times New Roman" w:cs="Times New Roman"/>
           <w:sz w:val="24"/>
           <w:szCs w:val="24"/>
         </w:rPr>
-        <w:t xml:space="preserve">UN. 2014. </w:t>
-      </w:r>
-      <w:r>
-        <w:rPr>
-          <w:rFonts w:ascii="Times New Roman" w:hAnsi="Times New Roman" w:cs="Times New Roman"/>
-          <w:sz w:val="24"/>
-          <w:szCs w:val="24"/>
-        </w:rPr>
-        <w:t>“Water and Food Security | International Decade for Action ‘Water for Life’ 2005-2015.” https://www.un.org/waterforlifedecade/food_security.shtml (January 10, 2020).</w:t>
+        <w:t>UN. 2014. “Water and Food Security | International Decade for Action ‘Water for Life’ 2005-2015.” https://www.un.org/waterforlifedecade/food_security.shtml (January 10, 2020).</w:t>
       </w:r>
     </w:p>
     <w:p/>

</xml_diff>